<commit_message>
added some test whether I can print something
</commit_message>
<xml_diff>
--- a/docs/Projektdokumentation.docx
+++ b/docs/Projektdokumentation.docx
@@ -52,8 +52,13 @@
         <w:jc w:val="center"/>
       </w:pPr>
       <w:r>
-        <w:t>Von Ben Schönherr und Maik Bösert</w:t>
-      </w:r>
+        <w:t xml:space="preserve">Von Ben Schönherr und Maik </w:t>
+      </w:r>
+      <w:proofErr w:type="spellStart"/>
+      <w:r>
+        <w:t>Bösert</w:t>
+      </w:r>
+      <w:proofErr w:type="spellEnd"/>
     </w:p>
     <w:p>
       <w:r>
@@ -62,6 +67,13 @@
     </w:p>
     <w:sdt>
       <w:sdtPr>
+        <w:rPr>
+          <w:rFonts w:ascii="Arial" w:eastAsiaTheme="minorHAnsi" w:hAnsi="Arial" w:cs="Arial"/>
+          <w:color w:val="auto"/>
+          <w:sz w:val="22"/>
+          <w:szCs w:val="22"/>
+          <w:lang w:eastAsia="en-US"/>
+        </w:rPr>
         <w:id w:val="-922257606"/>
         <w:docPartObj>
           <w:docPartGallery w:val="Table of Contents"/>
@@ -70,13 +82,8 @@
       </w:sdtPr>
       <w:sdtEndPr>
         <w:rPr>
-          <w:rFonts w:ascii="Arial" w:eastAsiaTheme="minorHAnsi" w:hAnsi="Arial" w:cs="Arial"/>
           <w:b/>
           <w:bCs/>
-          <w:color w:val="auto"/>
-          <w:sz w:val="22"/>
-          <w:szCs w:val="22"/>
-          <w:lang w:eastAsia="en-US"/>
         </w:rPr>
       </w:sdtEndPr>
       <w:sdtContent>
@@ -1360,7 +1367,15 @@
     </w:p>
     <w:p>
       <w:r>
-        <w:t>Die Umsetzung des Projektes begann am 10.September 2023 und endete am __. Dezember 2023. An dem Projekt haben Ben Schönherr und Maik Bösert der ITB13 gearbeitet.</w:t>
+        <w:t xml:space="preserve">Die Umsetzung des Projektes begann am 10.September 2023 und endete am __. Dezember 2023. An dem Projekt haben Ben Schönherr und Maik </w:t>
+      </w:r>
+      <w:proofErr w:type="spellStart"/>
+      <w:r>
+        <w:t>Bösert</w:t>
+      </w:r>
+      <w:proofErr w:type="spellEnd"/>
+      <w:r>
+        <w:t xml:space="preserve"> der ITB13 gearbeitet.</w:t>
       </w:r>
     </w:p>
     <w:p>
@@ -1743,9 +1758,11 @@
           <w:numId w:val="3"/>
         </w:numPr>
       </w:pPr>
+      <w:proofErr w:type="spellStart"/>
       <w:r>
         <w:t>SQLiteDatabaseBrowserLite</w:t>
       </w:r>
+      <w:proofErr w:type="spellEnd"/>
     </w:p>
     <w:p>
       <w:pPr>
@@ -1839,90 +1856,81 @@
       <w:r>
         <w:t xml:space="preserve">Abbildung </w:t>
       </w:r>
-      <w:r>
-        <w:fldChar w:fldCharType="begin"/>
-      </w:r>
-      <w:r>
-        <w:instrText xml:space="preserve"> SEQ Abbildung \* ARABIC </w:instrText>
-      </w:r>
-      <w:r>
-        <w:fldChar w:fldCharType="separate"/>
-      </w:r>
+      <w:fldSimple w:instr=" SEQ Abbildung \* ARABIC ">
+        <w:r>
+          <w:rPr>
+            <w:noProof/>
+          </w:rPr>
+          <w:t>1</w:t>
+        </w:r>
+      </w:fldSimple>
+      <w:r>
+        <w:t>: Wasserfallmodell</w:t>
+      </w:r>
+    </w:p>
+    <w:p/>
+    <w:p>
+      <w:pPr>
+        <w:pStyle w:val="berschrift1"/>
+      </w:pPr>
+      <w:bookmarkStart w:id="8" w:name="_Toc151974571"/>
+      <w:r>
+        <w:t>3 Analysephase</w:t>
+      </w:r>
+      <w:bookmarkEnd w:id="8"/>
+    </w:p>
+    <w:p>
+      <w:pPr>
+        <w:pStyle w:val="berschrift2"/>
+      </w:pPr>
+      <w:bookmarkStart w:id="9" w:name="_Toc151974572"/>
+      <w:r>
+        <w:t>3.1 Ist-Analyse</w:t>
+      </w:r>
+      <w:bookmarkEnd w:id="9"/>
+    </w:p>
+    <w:p>
+      <w:r>
+        <w:t>Bisher werden Bestellungen per Hand auf Papier notiert und somit an die Küche weitergegeben. Zum Abrechnen der Bestellungen wurde auch Papier benutzt. Die aktuelle Abrechnung von Bestellungen ist unübersichtlich und zu Fehlern geneigt.</w:t>
+      </w:r>
+    </w:p>
+    <w:p>
+      <w:r>
+        <w:br w:type="page"/>
+      </w:r>
+    </w:p>
+    <w:p>
+      <w:pPr>
+        <w:pStyle w:val="berschrift1"/>
+      </w:pPr>
+      <w:bookmarkStart w:id="10" w:name="_Toc151974573"/>
+      <w:r>
+        <w:lastRenderedPageBreak/>
+        <w:t>4 Designphase</w:t>
+      </w:r>
+      <w:bookmarkEnd w:id="10"/>
+    </w:p>
+    <w:p>
+      <w:pPr>
+        <w:pStyle w:val="berschrift2"/>
+      </w:pPr>
+      <w:bookmarkStart w:id="11" w:name="_Toc151974574"/>
+      <w:r>
+        <w:t>4.1 Entwurf der Benutzeroberfläche</w:t>
+      </w:r>
+      <w:bookmarkEnd w:id="11"/>
+    </w:p>
+    <w:p>
+      <w:r>
+        <w:t>Für die Benutzeroberfläche des Restaurantprogrammes wurde Windows Forms gewählt, da es eine simple Weise ist, eine eigene Benutzeroberfläche zu erstellen, die den Projektanforderungen entspricht. Die Logik und die Benutzeroberfläche wurden beide in C# entwickelt.</w:t>
+      </w:r>
+    </w:p>
+    <w:p/>
+    <w:p>
       <w:r>
         <w:rPr>
           <w:noProof/>
-        </w:rPr>
-        <w:t>1</w:t>
-      </w:r>
-      <w:r>
-        <w:fldChar w:fldCharType="end"/>
-      </w:r>
-      <w:r>
-        <w:t>: Wasserfallmodell</w:t>
-      </w:r>
-    </w:p>
-    <w:p/>
-    <w:p>
-      <w:pPr>
-        <w:pStyle w:val="berschrift1"/>
-      </w:pPr>
-      <w:bookmarkStart w:id="8" w:name="_Toc151974571"/>
-      <w:r>
-        <w:t>3 Analysephase</w:t>
-      </w:r>
-      <w:bookmarkEnd w:id="8"/>
-    </w:p>
-    <w:p>
-      <w:pPr>
-        <w:pStyle w:val="berschrift2"/>
-      </w:pPr>
-      <w:bookmarkStart w:id="9" w:name="_Toc151974572"/>
-      <w:r>
-        <w:t>3.1 Ist-Analyse</w:t>
-      </w:r>
-      <w:bookmarkEnd w:id="9"/>
-    </w:p>
-    <w:p>
-      <w:r>
-        <w:t>Bisher werden Bestellungen per Hand auf Papier notiert und somit an die Küche weitergegeben. Zum Abrechnen der Bestellungen wurde auch Papier benutzt. Die aktuelle Abrechnung von Bestellungen ist unübersichtlich und zu Fehlern geneigt.</w:t>
-      </w:r>
-    </w:p>
-    <w:p>
-      <w:r>
-        <w:br w:type="page"/>
-      </w:r>
-    </w:p>
-    <w:p>
-      <w:pPr>
-        <w:pStyle w:val="berschrift1"/>
-      </w:pPr>
-      <w:bookmarkStart w:id="10" w:name="_Toc151974573"/>
-      <w:r>
-        <w:lastRenderedPageBreak/>
-        <w:t>4 Designphase</w:t>
-      </w:r>
-      <w:bookmarkEnd w:id="10"/>
-    </w:p>
-    <w:p>
-      <w:pPr>
-        <w:pStyle w:val="berschrift2"/>
-      </w:pPr>
-      <w:bookmarkStart w:id="11" w:name="_Toc151974574"/>
-      <w:r>
-        <w:t>4.1 Entwurf der Benutzeroberfläche</w:t>
-      </w:r>
-      <w:bookmarkEnd w:id="11"/>
-    </w:p>
-    <w:p>
-      <w:r>
-        <w:t>Für die Benutzeroberfläche des Restaurantprogrammes wurde Windows Forms gewählt, da es eine simple Weise ist, eine eigene Benutzeroberfläche zu erstellen, die den Projektanforderungen entspricht. Die Logik und die Benutzeroberfläche wurden beide in C# entwickelt.</w:t>
-      </w:r>
-    </w:p>
-    <w:p/>
-    <w:p>
-      <w:r>
-        <w:rPr>
-          <w:noProof/>
+          <w:lang w:eastAsia="de-DE"/>
         </w:rPr>
         <mc:AlternateContent>
           <mc:Choice Requires="wps">
@@ -1968,24 +1976,14 @@
                             <w:r>
                               <w:t xml:space="preserve">Abbildung </w:t>
                             </w:r>
-                            <w:r>
-                              <w:fldChar w:fldCharType="begin"/>
-                            </w:r>
-                            <w:r>
-                              <w:instrText xml:space="preserve"> SEQ Abbildung \* ARABIC </w:instrText>
-                            </w:r>
-                            <w:r>
-                              <w:fldChar w:fldCharType="separate"/>
-                            </w:r>
-                            <w:r>
-                              <w:rPr>
-                                <w:noProof/>
-                              </w:rPr>
-                              <w:t>2</w:t>
-                            </w:r>
-                            <w:r>
-                              <w:fldChar w:fldCharType="end"/>
-                            </w:r>
+                            <w:fldSimple w:instr=" SEQ Abbildung \* ARABIC ">
+                              <w:r>
+                                <w:rPr>
+                                  <w:noProof/>
+                                </w:rPr>
+                                <w:t>2</w:t>
+                              </w:r>
+                            </w:fldSimple>
                             <w:r>
                               <w:t>: Entwurf für das Bestell-Formular</w:t>
                             </w:r>
@@ -2050,6 +2048,10 @@
         </mc:AlternateContent>
       </w:r>
       <w:r>
+        <w:rPr>
+          <w:noProof/>
+          <w:lang w:eastAsia="de-DE"/>
+        </w:rPr>
         <w:drawing>
           <wp:inline distT="0" distB="0" distL="0" distR="0">
             <wp:extent cx="5760720" cy="3057525"/>
@@ -2112,12 +2114,74 @@
     </w:p>
     <w:p>
       <w:r>
-        <w:t xml:space="preserve"> Generell gibt es Employees, die wie Benutzer in der Anwendung Funktionieren. Diese können sich mit Username und Password anmelden. Es gibt dann für jedes gericht ein MenuItem, welches Name und Preis speichert. Jeder Tisch hat dann ein TableAssignment, das jeweils auch immer einem Employee zugewiesen ist.</w:t>
-      </w:r>
-    </w:p>
-    <w:p>
-      <w:r>
-        <w:t xml:space="preserve"> Wird etwas bestellt, wird eine OrderInfo für diese Bestellung erstellt. Diese OrderInfo beinhaltet die Tischnummer, EmployeeId und das Bestellda</w:t>
+        <w:t xml:space="preserve"> Generell gibt es </w:t>
+      </w:r>
+      <w:proofErr w:type="spellStart"/>
+      <w:r>
+        <w:t>Employees</w:t>
+      </w:r>
+      <w:proofErr w:type="spellEnd"/>
+      <w:r>
+        <w:t>, die wie Benutzer in der Anwendung Funktionieren. Diese können sich mit Username und Password an</w:t>
+      </w:r>
+      <w:r>
+        <w:t>melden. Es gibt dann für jedes G</w:t>
+      </w:r>
+      <w:r>
+        <w:t xml:space="preserve">ericht ein </w:t>
+      </w:r>
+      <w:proofErr w:type="spellStart"/>
+      <w:r>
+        <w:t>MenuItem</w:t>
+      </w:r>
+      <w:proofErr w:type="spellEnd"/>
+      <w:r>
+        <w:t xml:space="preserve">, welches Name und Preis speichert. Jeder Tisch hat dann ein </w:t>
+      </w:r>
+      <w:proofErr w:type="spellStart"/>
+      <w:r>
+        <w:t>TableAssignment</w:t>
+      </w:r>
+      <w:proofErr w:type="spellEnd"/>
+      <w:r>
+        <w:t xml:space="preserve">, das jeweils auch immer einem </w:t>
+      </w:r>
+      <w:proofErr w:type="spellStart"/>
+      <w:r>
+        <w:t>Employee</w:t>
+      </w:r>
+      <w:proofErr w:type="spellEnd"/>
+      <w:r>
+        <w:t xml:space="preserve"> zugewiesen ist.</w:t>
+      </w:r>
+    </w:p>
+    <w:p>
+      <w:r>
+        <w:t xml:space="preserve"> Wird etwas bestellt, wird eine </w:t>
+      </w:r>
+      <w:proofErr w:type="spellStart"/>
+      <w:r>
+        <w:t>OrderInfo</w:t>
+      </w:r>
+      <w:proofErr w:type="spellEnd"/>
+      <w:r>
+        <w:t xml:space="preserve"> für diese Bestellung erstellt. Diese </w:t>
+      </w:r>
+      <w:proofErr w:type="spellStart"/>
+      <w:r>
+        <w:t>OrderInfo</w:t>
+      </w:r>
+      <w:proofErr w:type="spellEnd"/>
+      <w:r>
+        <w:t xml:space="preserve"> beinhaltet die Tischnummer, </w:t>
+      </w:r>
+      <w:proofErr w:type="spellStart"/>
+      <w:r>
+        <w:t>EmployeeId</w:t>
+      </w:r>
+      <w:proofErr w:type="spellEnd"/>
+      <w:r>
+        <w:t xml:space="preserve"> und das Bestellda</w:t>
       </w:r>
       <w:r>
         <w:t>tum sow</w:t>
@@ -2129,14 +2193,76 @@
         <w:t>e</w:t>
       </w:r>
       <w:r>
-        <w:t xml:space="preserve"> auch den Status der Bestellung. Wird ein Gericht der Bestellung hinzugefügt, wird ein OrderItem erstellt, mit der ItemId des gerichts und der OrderId der OrderInfo, der es angehört. Es gibt jeweils auch noch Entitäten für die Invoices, Tips und den DailyTurnover.</w:t>
-      </w:r>
-    </w:p>
-    <w:p/>
+        <w:t xml:space="preserve"> auch den Status der Bestellung. Wird ein Gericht der Bestellung hinzugefügt, wird ein </w:t>
+      </w:r>
+      <w:proofErr w:type="spellStart"/>
+      <w:r>
+        <w:t>OrderIte</w:t>
+      </w:r>
+      <w:r>
+        <w:t>m</w:t>
+      </w:r>
+      <w:proofErr w:type="spellEnd"/>
+      <w:r>
+        <w:t xml:space="preserve"> erstellt, mit der </w:t>
+      </w:r>
+      <w:proofErr w:type="spellStart"/>
+      <w:r>
+        <w:t>ItemId</w:t>
+      </w:r>
+      <w:proofErr w:type="spellEnd"/>
+      <w:r>
+        <w:t xml:space="preserve"> des G</w:t>
+      </w:r>
+      <w:r>
+        <w:t xml:space="preserve">erichts und der </w:t>
+      </w:r>
+      <w:proofErr w:type="spellStart"/>
+      <w:r>
+        <w:t>OrderId</w:t>
+      </w:r>
+      <w:proofErr w:type="spellEnd"/>
+      <w:r>
+        <w:t xml:space="preserve"> der </w:t>
+      </w:r>
+      <w:proofErr w:type="spellStart"/>
+      <w:r>
+        <w:t>OrderInfo</w:t>
+      </w:r>
+      <w:proofErr w:type="spellEnd"/>
+      <w:r>
+        <w:t xml:space="preserve">, der es angehört. Es gibt jeweils auch noch Entitäten für die </w:t>
+      </w:r>
+      <w:proofErr w:type="spellStart"/>
+      <w:r>
+        <w:t>Invoices</w:t>
+      </w:r>
+      <w:proofErr w:type="spellEnd"/>
+      <w:r>
+        <w:t xml:space="preserve">, </w:t>
+      </w:r>
+      <w:proofErr w:type="spellStart"/>
+      <w:r>
+        <w:t>Tips</w:t>
+      </w:r>
+      <w:proofErr w:type="spellEnd"/>
+      <w:r>
+        <w:t xml:space="preserve"> und den </w:t>
+      </w:r>
+      <w:proofErr w:type="spellStart"/>
+      <w:r>
+        <w:t>DailyTurnover</w:t>
+      </w:r>
+      <w:proofErr w:type="spellEnd"/>
+      <w:r>
+        <w:t>.</w:t>
+      </w:r>
+    </w:p>
     <w:p>
       <w:bookmarkStart w:id="13" w:name="_GoBack"/>
       <w:bookmarkEnd w:id="13"/>
     </w:p>
+    <w:p/>
     <w:p>
       <w:pPr>
         <w:pStyle w:val="berschrift1"/>
@@ -2160,13 +2286,107 @@
     </w:p>
     <w:p>
       <w:r>
-        <w:t xml:space="preserve">Zuerst wurde für das Projekt die Grundlegende SQLite-Datenbank entwickelt. Dafür wurde der </w:t>
-      </w:r>
+        <w:t xml:space="preserve">Zuerst wurde für das Projekt die Grundlegende </w:t>
+      </w:r>
+      <w:proofErr w:type="spellStart"/>
+      <w:r>
+        <w:t>SQLite</w:t>
+      </w:r>
+      <w:proofErr w:type="spellEnd"/>
+      <w:r>
+        <w:t xml:space="preserve">-Datenbank entwickelt. Dafür wurde der </w:t>
+      </w:r>
+      <w:proofErr w:type="spellStart"/>
       <w:r>
         <w:t>SQLiteDatabaseBrowserLite</w:t>
       </w:r>
-      <w:r>
-        <w:t xml:space="preserve"> benutzt, um mit einem von uns erstelltem SQL-Skript unsere geplante Datenbank umzusetzen. Bei der Implementierung der von uns geplanten Entitäten ist aufgefallen, dass manche Daten wie die EmployeeId in der OrderInfo redundant gespeichert waren, da im TableAssignment die EmployeeId schon hinterlegt war. Bei der TableAssignment Entität wurde das AssignmentDate entfernt, da es belanglos war, da wir das Konzept so umgesetzt haben, dass jeder Tisch nur ein Assignment haben konnte. Außerdem war das Datum auch in der OrderId hinterlegt. Bevor die Benutzeroberfläche dann wirklich begonnen wurde, wurde der Datenbankmanager für die Benutzeroberfläche umgesetzt, der die Verbindung mit der Datenbank herstellt, managed und beenden kann. Der Datenbankmanager ist auch die Klasse, die benutzt wird, um die SQL queries und commands auszuführen.</w:t>
+      <w:proofErr w:type="spellEnd"/>
+      <w:r>
+        <w:t xml:space="preserve"> benutzt, um mit einem von uns erstelltem SQL-Skript unsere geplante Datenbank umzusetzen. Bei der Implementierung der von uns geplanten Entitäten ist aufgefallen, dass manche Daten wie die </w:t>
+      </w:r>
+      <w:proofErr w:type="spellStart"/>
+      <w:r>
+        <w:t>EmployeeId</w:t>
+      </w:r>
+      <w:proofErr w:type="spellEnd"/>
+      <w:r>
+        <w:t xml:space="preserve"> in der </w:t>
+      </w:r>
+      <w:proofErr w:type="spellStart"/>
+      <w:r>
+        <w:t>OrderInfo</w:t>
+      </w:r>
+      <w:proofErr w:type="spellEnd"/>
+      <w:r>
+        <w:t xml:space="preserve"> redundant gespeichert waren, da im </w:t>
+      </w:r>
+      <w:proofErr w:type="spellStart"/>
+      <w:r>
+        <w:t>TableAssignment</w:t>
+      </w:r>
+      <w:proofErr w:type="spellEnd"/>
+      <w:r>
+        <w:t xml:space="preserve"> die </w:t>
+      </w:r>
+      <w:proofErr w:type="spellStart"/>
+      <w:r>
+        <w:t>EmployeeId</w:t>
+      </w:r>
+      <w:proofErr w:type="spellEnd"/>
+      <w:r>
+        <w:t xml:space="preserve"> schon hinterlegt war. Bei der </w:t>
+      </w:r>
+      <w:proofErr w:type="spellStart"/>
+      <w:r>
+        <w:t>TableAssignment</w:t>
+      </w:r>
+      <w:proofErr w:type="spellEnd"/>
+      <w:r>
+        <w:t xml:space="preserve"> Entität wurde das </w:t>
+      </w:r>
+      <w:proofErr w:type="spellStart"/>
+      <w:r>
+        <w:t>AssignmentDate</w:t>
+      </w:r>
+      <w:proofErr w:type="spellEnd"/>
+      <w:r>
+        <w:t xml:space="preserve"> entfernt, da es belanglos war, da wir das Konzept so umgesetzt haben, dass jeder Tisch nur ein </w:t>
+      </w:r>
+      <w:proofErr w:type="spellStart"/>
+      <w:r>
+        <w:t>Assignment</w:t>
+      </w:r>
+      <w:proofErr w:type="spellEnd"/>
+      <w:r>
+        <w:t xml:space="preserve"> haben konnte. Außerdem war das Datum auch in der </w:t>
+      </w:r>
+      <w:proofErr w:type="spellStart"/>
+      <w:r>
+        <w:t>OrderId</w:t>
+      </w:r>
+      <w:proofErr w:type="spellEnd"/>
+      <w:r>
+        <w:t xml:space="preserve"> hinterlegt. Bevor die Benutzeroberfläche dann wirklich begonnen wurde, wurde der Datenbankmanager für die Benutzeroberfläche umgesetzt, der die Verbindung mit der Datenbank herstellt, </w:t>
+      </w:r>
+      <w:proofErr w:type="spellStart"/>
+      <w:r>
+        <w:t>managed</w:t>
+      </w:r>
+      <w:proofErr w:type="spellEnd"/>
+      <w:r>
+        <w:t xml:space="preserve"> und beenden kann. Der Datenbankmanager ist auch die Klasse</w:t>
+      </w:r>
+      <w:r>
+        <w:t>, die benutzt wird, um die SQL Abfragen</w:t>
+      </w:r>
+      <w:r>
+        <w:t xml:space="preserve"> und </w:t>
+      </w:r>
+      <w:r>
+        <w:t>Befehle</w:t>
+      </w:r>
+      <w:r>
+        <w:t xml:space="preserve"> auszuführen.</w:t>
       </w:r>
     </w:p>
     <w:p/>
@@ -2253,6 +2473,7 @@
         <w:docPartUnique/>
       </w:docPartObj>
     </w:sdtPr>
+    <w:sdtEndPr/>
     <w:sdtContent>
       <w:p>
         <w:pPr>
@@ -2272,7 +2493,7 @@
           <w:rPr>
             <w:noProof/>
           </w:rPr>
-          <w:t>1</w:t>
+          <w:t>5</w:t>
         </w:r>
         <w:r>
           <w:fldChar w:fldCharType="end"/>
@@ -3751,7 +3972,7 @@
 </file>
 
 <file path=customXml/itemProps1.xml><?xml version="1.0" encoding="utf-8"?>
-<ds:datastoreItem xmlns:ds="http://schemas.openxmlformats.org/officeDocument/2006/customXml" ds:itemID="{6751994A-90E8-4C6E-97CF-2A90424D64C3}">
+<ds:datastoreItem xmlns:ds="http://schemas.openxmlformats.org/officeDocument/2006/customXml" ds:itemID="{7E14AACC-1EA5-4852-9FFA-014212CE606E}">
   <ds:schemaRefs>
     <ds:schemaRef ds:uri="http://schemas.openxmlformats.org/officeDocument/2006/bibliography"/>
   </ds:schemaRefs>

</xml_diff>